<commit_message>
Conteudo da Aula 05 - JAVA FUNDATIONS
</commit_message>
<xml_diff>
--- a/Anotações.docx
+++ b/Anotações.docx
@@ -15,6 +15,9 @@
     <w:p/>
     <w:p>
       <w:r>
+        <w:rPr>
+          <w:noProof/>
+        </w:rPr>
         <w:drawing>
           <wp:inline distT="0" distB="0" distL="0" distR="0" wp14:anchorId="72554908" wp14:editId="1552A5A4">
             <wp:extent cx="5400040" cy="2813685"/>
@@ -96,6 +99,53 @@
         <w:t>Divisão e Multiplicação tem as mesmas prioridades em uma conta matemática.</w:t>
       </w:r>
     </w:p>
+    <w:p/>
+    <w:p>
+      <w:r>
+        <w:t>O char tem a característica variável de acordo com a tabela ASCII</w:t>
+      </w:r>
+      <w:r>
+        <w:t>, sempre é delimitada com uma aspa só, EXEMPLO: ‘a’</w:t>
+      </w:r>
+    </w:p>
+    <w:p/>
+    <w:p>
+      <w:r>
+        <w:t xml:space="preserve">Quando for realizar um </w:t>
+      </w:r>
+      <w:proofErr w:type="spellStart"/>
+      <w:r>
+        <w:t>println</w:t>
+      </w:r>
+      <w:proofErr w:type="spellEnd"/>
+      <w:r>
+        <w:t xml:space="preserve"> e utilizar “” no começo da operação ele considera como uma </w:t>
+      </w:r>
+      <w:proofErr w:type="spellStart"/>
+      <w:r>
+        <w:t>String</w:t>
+      </w:r>
+      <w:proofErr w:type="spellEnd"/>
+      <w:r>
+        <w:t>.</w:t>
+      </w:r>
+    </w:p>
+    <w:p/>
+    <w:p>
+      <w:r>
+        <w:t xml:space="preserve">A </w:t>
+      </w:r>
+      <w:proofErr w:type="spellStart"/>
+      <w:r>
+        <w:t>String</w:t>
+      </w:r>
+      <w:proofErr w:type="spellEnd"/>
+      <w:r>
+        <w:t xml:space="preserve"> é um objeto, por isso não é com letra maiúscula, classes primitivas são todas com letra minúscula.</w:t>
+      </w:r>
+    </w:p>
+    <w:p/>
+    <w:p/>
     <w:sectPr>
       <w:pgSz w:w="11906" w:h="16838"/>
       <w:pgMar w:top="1417" w:right="1701" w:bottom="1417" w:left="1701" w:header="708" w:footer="708" w:gutter="0"/>

</xml_diff>

<commit_message>
CONTEUDO DA AULA 16 - JAVA FOUNDATIONS
</commit_message>
<xml_diff>
--- a/Anotações.docx
+++ b/Anotações.docx
@@ -73,13 +73,8 @@
         <w:t>um parêntese</w:t>
       </w:r>
       <w:r>
-        <w:t xml:space="preserve"> no valor da </w:t>
-      </w:r>
-      <w:proofErr w:type="spellStart"/>
-      <w:r>
-        <w:t>String</w:t>
-      </w:r>
-      <w:proofErr w:type="spellEnd"/>
+        <w:t xml:space="preserve"> no valor da String</w:t>
+      </w:r>
     </w:p>
     <w:p/>
     <w:p>
@@ -111,40 +106,38 @@
     <w:p/>
     <w:p>
       <w:r>
-        <w:t xml:space="preserve">Quando for realizar um </w:t>
-      </w:r>
-      <w:proofErr w:type="spellStart"/>
-      <w:r>
-        <w:t>println</w:t>
-      </w:r>
-      <w:proofErr w:type="spellEnd"/>
-      <w:r>
-        <w:t xml:space="preserve"> e utilizar “” no começo da operação ele considera como uma </w:t>
-      </w:r>
-      <w:proofErr w:type="spellStart"/>
-      <w:r>
-        <w:t>String</w:t>
-      </w:r>
-      <w:proofErr w:type="spellEnd"/>
-      <w:r>
-        <w:t>.</w:t>
+        <w:t>Quando for realizar um println e utilizar “” no começo da operação ele considera como uma String.</w:t>
       </w:r>
     </w:p>
     <w:p/>
     <w:p>
       <w:r>
-        <w:t xml:space="preserve">A </w:t>
-      </w:r>
-      <w:proofErr w:type="spellStart"/>
-      <w:r>
-        <w:t>String</w:t>
-      </w:r>
-      <w:proofErr w:type="spellEnd"/>
-      <w:r>
-        <w:t xml:space="preserve"> é um objeto, por isso não é com letra maiúscula, classes primitivas são todas com letra minúscula.</w:t>
+        <w:t>A String é um objeto, por isso não é com letra maiúscula, classes primitivas são todas com letra minúscula.</w:t>
       </w:r>
     </w:p>
     <w:p/>
+    <w:p>
+      <w:r>
+        <w:lastRenderedPageBreak/>
+        <w:t>SQL</w:t>
+      </w:r>
+    </w:p>
+    <w:p>
+      <w:r>
+        <w:t>Num banco de dados há apenas um conector (</w:t>
+      </w:r>
+      <w:r>
+        <w:t>padrão singleton</w:t>
+      </w:r>
+      <w:r>
+        <w:t>).</w:t>
+      </w:r>
+    </w:p>
+    <w:p>
+      <w:r>
+        <w:t>O constructor deve ser privado, quando for realizado a criação de um objeto deve ser utilizado a getInstancia.</w:t>
+      </w:r>
+    </w:p>
     <w:p/>
     <w:sectPr>
       <w:pgSz w:w="11906" w:h="16838"/>

</xml_diff>